<commit_message>
updated docx (no table format)
</commit_message>
<xml_diff>
--- a/Steps/test.docx
+++ b/Steps/test.docx
@@ -2,95 +2,121 @@
 <file path=word/document.xml><?xml version="1.0" encoding="utf-8"?>
 <w:document xmlns:wpc="http://schemas.microsoft.com/office/word/2010/wordprocessingCanvas" xmlns:mo="http://schemas.microsoft.com/office/mac/office/2008/main" xmlns:mc="http://schemas.openxmlformats.org/markup-compatibility/2006" xmlns:mv="urn:schemas-microsoft-com:mac:vml" xmlns:o="urn:schemas-microsoft-com:office:office" xmlns:r="http://schemas.openxmlformats.org/officeDocument/2006/relationships" xmlns:m="http://schemas.openxmlformats.org/officeDocument/2006/math" xmlns:v="urn:schemas-microsoft-com:vml" xmlns:wp14="http://schemas.microsoft.com/office/word/2010/wordprocessingDrawing" xmlns:wp="http://schemas.openxmlformats.org/drawingml/2006/wordprocessingDrawing" xmlns:w10="urn:schemas-microsoft-com:office:word" xmlns:w="http://schemas.openxmlformats.org/wordprocessingml/2006/main" xmlns:w14="http://schemas.microsoft.com/office/word/2010/wordml" xmlns:wpg="http://schemas.microsoft.com/office/word/2010/wordprocessingGroup" xmlns:wpi="http://schemas.microsoft.com/office/word/2010/wordprocessingInk" xmlns:wne="http://schemas.microsoft.com/office/word/2006/wordml" xmlns:wps="http://schemas.microsoft.com/office/word/2010/wordprocessingShape" mc:Ignorable="w14 wp14">
   <w:body>
-    <w:p>
-      <w:r>
-        <w:drawing>
-          <wp:inline xmlns:a="http://schemas.openxmlformats.org/drawingml/2006/main" xmlns:pic="http://schemas.openxmlformats.org/drawingml/2006/picture">
-            <wp:extent cx="1143000" cy="1143000"/>
-            <wp:docPr id="1" name="Picture 1"/>
-            <wp:cNvGraphicFramePr>
-              <a:graphicFrameLocks noChangeAspect="1"/>
-            </wp:cNvGraphicFramePr>
-            <a:graphic>
-              <a:graphicData uri="http://schemas.openxmlformats.org/drawingml/2006/picture">
-                <pic:pic>
-                  <pic:nvPicPr>
-                    <pic:cNvPr id="0" name="test.png"/>
-                    <pic:cNvPicPr/>
-                  </pic:nvPicPr>
-                  <pic:blipFill>
-                    <a:blip r:embed="rId9"/>
-                    <a:stretch>
-                      <a:fillRect/>
-                    </a:stretch>
-                  </pic:blipFill>
-                  <pic:spPr>
-                    <a:xfrm>
-                      <a:off x="0" y="0"/>
-                      <a:ext cx="1143000" cy="1143000"/>
-                    </a:xfrm>
-                    <a:prstGeom prst="rect"/>
-                  </pic:spPr>
-                </pic:pic>
-              </a:graphicData>
-            </a:graphic>
-          </wp:inline>
-        </w:drawing>
-      </w:r>
-    </w:p>
-    <w:p>
-      <w:r>
-        <w:t>tohsaka best girl</w:t>
-        <w:br/>
-      </w:r>
-    </w:p>
-    <w:p>
-      <w:r>
-        <w:t xml:space="preserve">Lorem ipsum dolor sit amet, consectetur adipiscing elit, </w:t>
-        <w:br/>
-      </w:r>
-    </w:p>
-    <w:p>
-      <w:r>
-        <w:t xml:space="preserve">sed do eiusmod tempor incididunt ut labore et dolore magna </w:t>
-        <w:br/>
-      </w:r>
-    </w:p>
-    <w:p>
-      <w:r>
-        <w:t xml:space="preserve">aliqua. Ut enim ad minim veniam, quis nostrud exercitation </w:t>
-        <w:br/>
-      </w:r>
-    </w:p>
-    <w:p>
-      <w:r>
-        <w:t xml:space="preserve">ullamco laboris nisi ut aliquip ex ea commodo consequat. </w:t>
-        <w:br/>
-      </w:r>
-    </w:p>
-    <w:p>
-      <w:r>
-        <w:t>Duis aute irure dolor in reprehenderit in voluptate velit</w:t>
-        <w:br/>
-      </w:r>
-    </w:p>
-    <w:p>
-      <w:r>
-        <w:t>esse cillum dolore eu fugiat nulla pariatur. Excepteur sint</w:t>
-        <w:br/>
-      </w:r>
-    </w:p>
-    <w:p>
-      <w:r>
-        <w:t xml:space="preserve">occaecat cupidatat non proident, sunt in culpa qui officia </w:t>
-        <w:br/>
-      </w:r>
-    </w:p>
-    <w:p>
-      <w:r>
-        <w:t>deserunt mollit anim id est laborum.</w:t>
-      </w:r>
-    </w:p>
+    <w:tbl>
+      <w:tblPr>
+        <w:tblStyle w:val="TableGrid"/>
+        <w:tblW w:type="auto" w:w="0"/>
+        <w:tblLook w:firstColumn="1" w:firstRow="1" w:lastColumn="0" w:lastRow="0" w:noHBand="0" w:noVBand="1" w:val="04A0"/>
+      </w:tblPr>
+      <w:tblGrid>
+        <w:gridCol w:w="2880"/>
+        <w:gridCol w:w="2880"/>
+        <w:gridCol w:w="2880"/>
+      </w:tblGrid>
+      <w:tr>
+        <w:tc>
+          <w:tcPr>
+            <w:tcW w:type="dxa" w:w="2880"/>
+          </w:tcPr>
+          <w:p>
+            <w:r>
+              <w:t xml:space="preserve">Lorem ipsum dolor sit amet, consectetur adipiscing elit, </w:t>
+              <w:br/>
+              <w:t xml:space="preserve">sed do eiusmod tempor incididunt ut labore et dolore magna </w:t>
+              <w:br/>
+              <w:t xml:space="preserve">aliqua. Ut enim ad minim veniam, quis nostrud exercitation </w:t>
+              <w:br/>
+              <w:t xml:space="preserve">ullamco laboris nisi ut aliquip ex ea commodo consequat. </w:t>
+              <w:br/>
+              <w:t>Duis aute irure dolor in reprehenderit in voluptate velit</w:t>
+              <w:br/>
+              <w:t>esse cillum dolore eu fugiat nulla pariatur. Excepteur sint</w:t>
+              <w:br/>
+              <w:t xml:space="preserve">occaecat cupidatat non proident, sunt in culpa qui officia </w:t>
+              <w:br/>
+              <w:t>deserunt mollit anim id est laborum.</w:t>
+            </w:r>
+          </w:p>
+        </w:tc>
+        <w:tc>
+          <w:tcPr>
+            <w:tcW w:type="dxa" w:w="2880"/>
+          </w:tcPr>
+          <w:p/>
+        </w:tc>
+        <w:tc>
+          <w:tcPr>
+            <w:tcW w:type="dxa" w:w="2880"/>
+          </w:tcPr>
+          <w:p/>
+          <w:p>
+            <w:r>
+              <w:drawing>
+                <wp:inline xmlns:a="http://schemas.openxmlformats.org/drawingml/2006/main" xmlns:pic="http://schemas.openxmlformats.org/drawingml/2006/picture">
+                  <wp:extent cx="2667000" cy="2667000"/>
+                  <wp:docPr id="1" name="Picture 1"/>
+                  <wp:cNvGraphicFramePr>
+                    <a:graphicFrameLocks noChangeAspect="1"/>
+                  </wp:cNvGraphicFramePr>
+                  <a:graphic>
+                    <a:graphicData uri="http://schemas.openxmlformats.org/drawingml/2006/picture">
+                      <pic:pic>
+                        <pic:nvPicPr>
+                          <pic:cNvPr id="0" name="test.png"/>
+                          <pic:cNvPicPr/>
+                        </pic:nvPicPr>
+                        <pic:blipFill>
+                          <a:blip r:embed="rId9"/>
+                          <a:stretch>
+                            <a:fillRect/>
+                          </a:stretch>
+                        </pic:blipFill>
+                        <pic:spPr>
+                          <a:xfrm>
+                            <a:off x="0" y="0"/>
+                            <a:ext cx="2667000" cy="2667000"/>
+                          </a:xfrm>
+                          <a:prstGeom prst="rect"/>
+                        </pic:spPr>
+                      </pic:pic>
+                    </a:graphicData>
+                  </a:graphic>
+                </wp:inline>
+              </w:drawing>
+            </w:r>
+          </w:p>
+        </w:tc>
+      </w:tr>
+      <w:tr>
+        <w:tc>
+          <w:tcPr>
+            <w:tcW w:type="dxa" w:w="2880"/>
+          </w:tcPr>
+          <w:p/>
+        </w:tc>
+        <w:tc>
+          <w:tcPr>
+            <w:tcW w:type="dxa" w:w="2880"/>
+          </w:tcPr>
+          <w:p/>
+        </w:tc>
+        <w:tc>
+          <w:tcPr>
+            <w:tcW w:type="dxa" w:w="2880"/>
+          </w:tcPr>
+          <w:p/>
+        </w:tc>
+      </w:tr>
+      <w:tr>
+        <w:tc>
+          <w:tcPr>
+            <w:tcW w:type="dxa" w:w="8640"/>
+            <w:gridSpan w:val="3"/>
+          </w:tcPr>
+          <w:p/>
+        </w:tc>
+      </w:tr>
+    </w:tbl>
     <w:sectPr>
       <w:pgSz w:w="12240" w:h="15840"/>
       <w:pgMar w:top="1440" w:right="1800" w:bottom="1440" w:left="1800" w:header="720" w:footer="720" w:gutter="0"/>

</xml_diff>